<commit_message>
Added report docx, md, pdf
</commit_message>
<xml_diff>
--- a/lab08/doc/lab08.docx
+++ b/lab08/doc/lab08.docx
@@ -666,15 +666,7 @@
           <w:szCs w:val="28"/>
           <w:lang w:val="uk-UA"/>
         </w:rPr>
-        <w:t xml:space="preserve">Аргументи: </w:t>
-      </w:r>
-      <w:r>
-        <w:rPr>
-          <w:sz w:val="28"/>
-          <w:szCs w:val="28"/>
-          <w:lang w:val="uk-UA"/>
-        </w:rPr>
-        <w:t>n — вхідне число або число за умовчуванням, якщо дані не передались.</w:t>
+        <w:t>Аргументи: n — вхідне число або число за умовчуванням, якщо дані не передались.</w:t>
       </w:r>
     </w:p>
     <w:p>
@@ -1032,6 +1024,36 @@
           <w:szCs w:val="28"/>
           <w:lang w:val="uk-UA"/>
         </w:rPr>
+        <w:t xml:space="preserve">Схема алгоритму функції подана на рис. </w:t>
+      </w:r>
+      <w:r>
+        <w:rPr>
+          <w:sz w:val="28"/>
+          <w:szCs w:val="28"/>
+          <w:lang w:val="uk-UA"/>
+        </w:rPr>
+        <w:t>1.</w:t>
+      </w:r>
+    </w:p>
+    <w:p>
+      <w:pPr>
+        <w:pStyle w:val="NormalWeb"/>
+        <w:shd w:val="clear" w:color="auto" w:fill="FFFFFF"/>
+        <w:spacing w:lineRule="auto" w:line="360" w:beforeAutospacing="0" w:before="0" w:afterAutospacing="0" w:after="0"/>
+        <w:ind w:firstLine="567"/>
+        <w:jc w:val="both"/>
+        <w:rPr>
+          <w:sz w:val="28"/>
+          <w:szCs w:val="28"/>
+          <w:lang w:val="uk-UA"/>
+        </w:rPr>
+      </w:pPr>
+      <w:r>
+        <w:rPr>
+          <w:sz w:val="28"/>
+          <w:szCs w:val="28"/>
+          <w:lang w:val="uk-UA"/>
+        </w:rPr>
         <w:t>Опис роботи:</w:t>
       </w:r>
     </w:p>
@@ -1222,9 +1244,175 @@
       <w:r>
         <w:rPr/>
       </w:r>
+    </w:p>
+    <w:p>
+      <w:pPr>
+        <w:pStyle w:val="NormalWeb"/>
+        <w:shd w:val="clear" w:color="auto" w:fill="FFFFFF"/>
+        <w:spacing w:lineRule="auto" w:line="360" w:beforeAutospacing="0" w:before="0" w:afterAutospacing="0" w:after="0"/>
+        <w:ind w:firstLine="567"/>
+        <w:jc w:val="both"/>
+        <w:rPr>
+          <w:sz w:val="28"/>
+          <w:szCs w:val="28"/>
+          <w:lang w:val="uk-UA"/>
+        </w:rPr>
+      </w:pPr>
+      <w:r>
+        <w:rPr>
+          <w:sz w:val="28"/>
+          <w:szCs w:val="28"/>
+          <w:lang w:val="uk-UA"/>
+        </w:rPr>
+        <w:drawing>
+          <wp:anchor behindDoc="0" distT="0" distB="0" distL="0" distR="0" simplePos="0" locked="0" layoutInCell="1" allowOverlap="1" relativeHeight="2">
+            <wp:simplePos x="0" y="0"/>
+            <wp:positionH relativeFrom="column">
+              <wp:posOffset>1922145</wp:posOffset>
+            </wp:positionH>
+            <wp:positionV relativeFrom="paragraph">
+              <wp:posOffset>129540</wp:posOffset>
+            </wp:positionV>
+            <wp:extent cx="2085975" cy="838200"/>
+            <wp:effectExtent l="0" t="0" r="0" b="0"/>
+            <wp:wrapSquare wrapText="largest"/>
+            <wp:docPr id="1" name="Image1" descr=""/>
+            <wp:cNvGraphicFramePr>
+              <a:graphicFrameLocks xmlns:a="http://schemas.openxmlformats.org/drawingml/2006/main" noChangeAspect="1"/>
+            </wp:cNvGraphicFramePr>
+            <a:graphic xmlns:a="http://schemas.openxmlformats.org/drawingml/2006/main">
+              <a:graphicData uri="http://schemas.openxmlformats.org/drawingml/2006/picture">
+                <pic:pic xmlns:pic="http://schemas.openxmlformats.org/drawingml/2006/picture">
+                  <pic:nvPicPr>
+                    <pic:cNvPr id="1" name="Image1" descr=""/>
+                    <pic:cNvPicPr>
+                      <a:picLocks noChangeAspect="1" noChangeArrowheads="1"/>
+                    </pic:cNvPicPr>
+                  </pic:nvPicPr>
+                  <pic:blipFill>
+                    <a:blip r:embed="rId2"/>
+                    <a:stretch>
+                      <a:fillRect/>
+                    </a:stretch>
+                  </pic:blipFill>
+                  <pic:spPr bwMode="auto">
+                    <a:xfrm>
+                      <a:off x="0" y="0"/>
+                      <a:ext cx="2085975" cy="838200"/>
+                    </a:xfrm>
+                    <a:prstGeom prst="rect">
+                      <a:avLst/>
+                    </a:prstGeom>
+                  </pic:spPr>
+                </pic:pic>
+              </a:graphicData>
+            </a:graphic>
+          </wp:anchor>
+        </w:drawing>
+      </w:r>
+    </w:p>
+    <w:p>
+      <w:pPr>
+        <w:pStyle w:val="NormalWeb"/>
+        <w:shd w:val="clear" w:color="auto" w:fill="FFFFFF"/>
+        <w:spacing w:lineRule="auto" w:line="360" w:beforeAutospacing="0" w:before="0" w:afterAutospacing="0" w:after="0"/>
+        <w:ind w:firstLine="567"/>
+        <w:jc w:val="both"/>
+        <w:rPr>
+          <w:sz w:val="28"/>
+          <w:szCs w:val="28"/>
+          <w:lang w:val="uk-UA"/>
+        </w:rPr>
+      </w:pPr>
+      <w:r>
+        <w:rPr>
+          <w:sz w:val="28"/>
+          <w:szCs w:val="28"/>
+          <w:lang w:val="uk-UA"/>
+        </w:rPr>
+      </w:r>
+    </w:p>
+    <w:p>
+      <w:pPr>
+        <w:pStyle w:val="NormalWeb"/>
+        <w:shd w:val="clear" w:color="auto" w:fill="FFFFFF"/>
+        <w:spacing w:lineRule="auto" w:line="360" w:beforeAutospacing="0" w:before="0" w:afterAutospacing="0" w:after="0"/>
+        <w:ind w:firstLine="567"/>
+        <w:jc w:val="both"/>
+        <w:rPr>
+          <w:sz w:val="28"/>
+          <w:szCs w:val="28"/>
+          <w:lang w:val="uk-UA"/>
+        </w:rPr>
+      </w:pPr>
+      <w:r>
+        <w:rPr>
+          <w:sz w:val="28"/>
+          <w:szCs w:val="28"/>
+          <w:lang w:val="uk-UA"/>
+        </w:rPr>
+      </w:r>
+    </w:p>
+    <w:p>
+      <w:pPr>
+        <w:pStyle w:val="NormalWeb"/>
+        <w:shd w:val="clear" w:color="auto" w:fill="FFFFFF"/>
+        <w:spacing w:lineRule="auto" w:line="360" w:beforeAutospacing="0" w:before="0" w:afterAutospacing="0" w:after="0"/>
+        <w:ind w:firstLine="567"/>
+        <w:jc w:val="both"/>
+        <w:rPr>
+          <w:sz w:val="28"/>
+          <w:szCs w:val="28"/>
+          <w:lang w:val="uk-UA"/>
+        </w:rPr>
+      </w:pPr>
+      <w:r>
+        <w:rPr>
+          <w:sz w:val="28"/>
+          <w:szCs w:val="28"/>
+          <w:lang w:val="uk-UA"/>
+        </w:rPr>
+      </w:r>
+    </w:p>
+    <w:p>
+      <w:pPr>
+        <w:pStyle w:val="NormalWeb"/>
+        <w:shd w:val="clear" w:color="auto" w:fill="FFFFFF"/>
+        <w:spacing w:lineRule="auto" w:line="360" w:beforeAutospacing="0" w:before="0" w:afterAutospacing="0" w:after="0"/>
+        <w:ind w:firstLine="567"/>
+        <w:jc w:val="center"/>
+        <w:rPr>
+          <w:sz w:val="28"/>
+          <w:szCs w:val="28"/>
+          <w:lang w:val="uk-UA"/>
+        </w:rPr>
+      </w:pPr>
+      <w:r>
+        <w:rPr>
+          <w:sz w:val="28"/>
+          <w:szCs w:val="28"/>
+          <w:lang w:val="uk-UA"/>
+        </w:rPr>
+        <w:t xml:space="preserve">Рисунок </w:t>
+      </w:r>
       <w:bookmarkStart w:id="0" w:name="_GoBack"/>
-      <w:bookmarkStart w:id="1" w:name="_GoBack"/>
-      <w:bookmarkEnd w:id="1"/>
+      <w:bookmarkEnd w:id="0"/>
+      <w:r>
+        <w:rPr>
+          <w:sz w:val="28"/>
+          <w:szCs w:val="28"/>
+          <w:lang w:val="uk-UA"/>
+        </w:rPr>
+        <w:t>1</w:t>
+      </w:r>
+      <w:r>
+        <w:rPr>
+          <w:sz w:val="28"/>
+          <w:szCs w:val="28"/>
+          <w:lang w:val="uk-UA"/>
+        </w:rPr>
+        <w:t xml:space="preserve"> – Схема алгоритму функції main</w:t>
+      </w:r>
     </w:p>
     <w:p>
       <w:pPr>
@@ -1241,6 +1429,8 @@
       </w:pPr>
       <w:r>
         <w:rPr>
+          <w:b/>
+          <w:bCs/>
           <w:sz w:val="28"/>
           <w:szCs w:val="28"/>
           <w:lang w:val="uk-UA"/>

</xml_diff>